<commit_message>
update readme for clarity.
</commit_message>
<xml_diff>
--- a/MasterProject.docx
+++ b/MasterProject.docx
@@ -8,15 +8,7 @@
         <w:jc w:val="center"/>
       </w:pPr>
       <w:r>
-        <w:t xml:space="preserve">Call for </w:t>
-      </w:r>
-      <w:proofErr w:type="gramStart"/>
-      <w:r>
-        <w:t>Master's</w:t>
-      </w:r>
-      <w:proofErr w:type="gramEnd"/>
-      <w:r>
-        <w:t xml:space="preserve"> Student Project</w:t>
+        <w:t>Call for Master's Student Project</w:t>
       </w:r>
     </w:p>
     <w:p>
@@ -46,13 +38,7 @@
         <w:t>Project Description:</w:t>
       </w:r>
       <w:r>
-        <w:t xml:space="preserve"> We are seeking a motivated master's student to join our research team for </w:t>
-      </w:r>
-      <w:r>
-        <w:t>a</w:t>
-      </w:r>
-      <w:r>
-        <w:t xml:space="preserve"> </w:t>
+        <w:t xml:space="preserve"> We are seeking a motivated master's student to join our research team for a </w:t>
       </w:r>
       <w:r>
         <w:t>student</w:t>
@@ -128,6 +114,25 @@
       </w:r>
       <w:r>
         <w:t> Investigate and propose potential replacements for MODIS data to ensure long-term sustainability and accuracy of surface temperature monitoring.</w:t>
+      </w:r>
+    </w:p>
+    <w:p>
+      <w:pPr>
+        <w:numPr>
+          <w:ilvl w:val="0"/>
+          <w:numId w:val="5"/>
+        </w:numPr>
+        <w:jc w:val="both"/>
+      </w:pPr>
+      <w:r>
+        <w:rPr>
+          <w:b/>
+          <w:bCs/>
+        </w:rPr>
+        <w:t>Time series analysis:</w:t>
+      </w:r>
+      <w:r>
+        <w:t xml:space="preserve"> Perform trend analysis to the harmonized time series of LST data.</w:t>
       </w:r>
     </w:p>
     <w:p>
@@ -2044,6 +2049,7 @@
   <w:style w:type="character" w:default="1" w:styleId="DefaultParagraphFont">
     <w:name w:val="Default Paragraph Font"/>
     <w:uiPriority w:val="1"/>
+    <w:semiHidden/>
     <w:unhideWhenUsed/>
   </w:style>
   <w:style w:type="table" w:default="1" w:styleId="TableNormal">

</xml_diff>